<commit_message>
Update Rapport Power Panel 45.docx
</commit_message>
<xml_diff>
--- a/Nelson GRAVEAU/Rapport Power Panel 45.docx
+++ b/Nelson GRAVEAU/Rapport Power Panel 45.docx
@@ -164,7 +164,7 @@
                     </pic:cNvPicPr>
                   </pic:nvPicPr>
                   <pic:blipFill>
-                    <a:blip r:embed="rId5" cstate="print">
+                    <a:blip r:embed="rId7" cstate="print">
                       <a:extLst>
                         <a:ext uri="{28A0092B-C50C-407E-A947-70E740481C1C}">
                           <a14:useLocalDpi xmlns:a14="http://schemas.microsoft.com/office/drawing/2010/main" val="0"/>
@@ -2725,7 +2725,7 @@
                               <w:pStyle w:val="Titre"/>
                               <w:jc w:val="left"/>
                               <w:rPr>
-                                <w:rFonts w:ascii="Main Font Family" w:hAnsi="Main Font Family" w:cstheme="majorHAnsi" w:hint="eastAsia"/>
+                                <w:rFonts w:ascii="Main Font Family" w:hAnsi="Main Font Family" w:cstheme="majorHAnsi"/>
                                 <w:b/>
                                 <w:bCs/>
                                 <w:i/>
@@ -2804,7 +2804,7 @@
                         <w:pStyle w:val="Titre"/>
                         <w:jc w:val="left"/>
                         <w:rPr>
-                          <w:rFonts w:ascii="Main Font Family" w:hAnsi="Main Font Family" w:cstheme="majorHAnsi" w:hint="eastAsia"/>
+                          <w:rFonts w:ascii="Main Font Family" w:hAnsi="Main Font Family" w:cstheme="majorHAnsi"/>
                           <w:b/>
                           <w:bCs/>
                           <w:i/>
@@ -2872,7 +2872,7 @@
                     <pic:cNvPicPr/>
                   </pic:nvPicPr>
                   <pic:blipFill>
-                    <a:blip r:embed="rId6" cstate="print">
+                    <a:blip r:embed="rId8" cstate="print">
                       <a:extLst>
                         <a:ext uri="{28A0092B-C50C-407E-A947-70E740481C1C}">
                           <a14:useLocalDpi xmlns:a14="http://schemas.microsoft.com/office/drawing/2010/main" val="0"/>
@@ -2943,6 +2943,20 @@
           </w:r>
         </w:p>
         <w:p>
+          <w:pPr>
+            <w:pStyle w:val="TM1"/>
+            <w:tabs>
+              <w:tab w:val="left" w:pos="440"/>
+              <w:tab w:val="right" w:leader="dot" w:pos="9062"/>
+            </w:tabs>
+            <w:rPr>
+              <w:rFonts w:eastAsiaTheme="minorEastAsia"/>
+              <w:noProof/>
+              <w:color w:val="auto"/>
+              <w:sz w:val="22"/>
+              <w:lang w:eastAsia="fr-FR"/>
+            </w:rPr>
+          </w:pPr>
           <w:r>
             <w:fldChar w:fldCharType="begin"/>
           </w:r>
@@ -2952,14 +2966,172 @@
           <w:r>
             <w:fldChar w:fldCharType="separate"/>
           </w:r>
-          <w:r>
+          <w:hyperlink w:anchor="_Toc125032578" w:history="1">
+            <w:r>
+              <w:rPr>
+                <w:rStyle w:val="Lienhypertexte"/>
+                <w:noProof/>
+              </w:rPr>
+              <w:t>I-</w:t>
+            </w:r>
+            <w:r>
+              <w:rPr>
+                <w:rFonts w:eastAsiaTheme="minorEastAsia"/>
+                <w:noProof/>
+                <w:color w:val="auto"/>
+                <w:sz w:val="22"/>
+                <w:lang w:eastAsia="fr-FR"/>
+              </w:rPr>
+              <w:tab/>
+            </w:r>
+            <w:r>
+              <w:rPr>
+                <w:rStyle w:val="Lienhypertexte"/>
+                <w:noProof/>
+              </w:rPr>
+              <w:t>Présentation du Power Panel 45</w:t>
+            </w:r>
+            <w:r>
+              <w:rPr>
+                <w:noProof/>
+                <w:webHidden/>
+              </w:rPr>
+              <w:tab/>
+            </w:r>
+            <w:r>
+              <w:rPr>
+                <w:noProof/>
+                <w:webHidden/>
+              </w:rPr>
+              <w:fldChar w:fldCharType="begin"/>
+            </w:r>
+            <w:r>
+              <w:rPr>
+                <w:noProof/>
+                <w:webHidden/>
+              </w:rPr>
+              <w:instrText xml:space="preserve"> PAGEREF _Toc125032578 \h </w:instrText>
+            </w:r>
+            <w:r>
+              <w:rPr>
+                <w:noProof/>
+                <w:webHidden/>
+              </w:rPr>
+            </w:r>
+            <w:r>
+              <w:rPr>
+                <w:noProof/>
+                <w:webHidden/>
+              </w:rPr>
+              <w:fldChar w:fldCharType="separate"/>
+            </w:r>
+            <w:r>
+              <w:rPr>
+                <w:noProof/>
+                <w:webHidden/>
+              </w:rPr>
+              <w:t>3</w:t>
+            </w:r>
+            <w:r>
+              <w:rPr>
+                <w:noProof/>
+                <w:webHidden/>
+              </w:rPr>
+              <w:fldChar w:fldCharType="end"/>
+            </w:r>
+          </w:hyperlink>
+        </w:p>
+        <w:p>
+          <w:pPr>
+            <w:pStyle w:val="TM1"/>
+            <w:tabs>
+              <w:tab w:val="left" w:pos="440"/>
+              <w:tab w:val="right" w:leader="dot" w:pos="9062"/>
+            </w:tabs>
             <w:rPr>
-              <w:b/>
-              <w:bCs/>
+              <w:rFonts w:eastAsiaTheme="minorEastAsia"/>
               <w:noProof/>
+              <w:color w:val="auto"/>
+              <w:sz w:val="22"/>
+              <w:lang w:eastAsia="fr-FR"/>
             </w:rPr>
-            <w:t>Aucune entrée de table des matières n'a été trouvée.</w:t>
-          </w:r>
+          </w:pPr>
+          <w:hyperlink w:anchor="_Toc125032579" w:history="1">
+            <w:r>
+              <w:rPr>
+                <w:rStyle w:val="Lienhypertexte"/>
+                <w:noProof/>
+              </w:rPr>
+              <w:t>II-</w:t>
+            </w:r>
+            <w:r>
+              <w:rPr>
+                <w:rFonts w:eastAsiaTheme="minorEastAsia"/>
+                <w:noProof/>
+                <w:color w:val="auto"/>
+                <w:sz w:val="22"/>
+                <w:lang w:eastAsia="fr-FR"/>
+              </w:rPr>
+              <w:tab/>
+            </w:r>
+            <w:r>
+              <w:rPr>
+                <w:rStyle w:val="Lienhypertexte"/>
+                <w:noProof/>
+              </w:rPr>
+              <w:t>Caractéristiques</w:t>
+            </w:r>
+            <w:r>
+              <w:rPr>
+                <w:noProof/>
+                <w:webHidden/>
+              </w:rPr>
+              <w:tab/>
+            </w:r>
+            <w:r>
+              <w:rPr>
+                <w:noProof/>
+                <w:webHidden/>
+              </w:rPr>
+              <w:fldChar w:fldCharType="begin"/>
+            </w:r>
+            <w:r>
+              <w:rPr>
+                <w:noProof/>
+                <w:webHidden/>
+              </w:rPr>
+              <w:instrText xml:space="preserve"> PAGEREF _Toc125032579 \h </w:instrText>
+            </w:r>
+            <w:r>
+              <w:rPr>
+                <w:noProof/>
+                <w:webHidden/>
+              </w:rPr>
+            </w:r>
+            <w:r>
+              <w:rPr>
+                <w:noProof/>
+                <w:webHidden/>
+              </w:rPr>
+              <w:fldChar w:fldCharType="separate"/>
+            </w:r>
+            <w:r>
+              <w:rPr>
+                <w:noProof/>
+                <w:webHidden/>
+              </w:rPr>
+              <w:t>3</w:t>
+            </w:r>
+            <w:r>
+              <w:rPr>
+                <w:noProof/>
+                <w:webHidden/>
+              </w:rPr>
+              <w:fldChar w:fldCharType="end"/>
+            </w:r>
+          </w:hyperlink>
+        </w:p>
+        <w:p>
           <w:r>
             <w:rPr>
               <w:b/>
@@ -2988,9 +3160,511 @@
       <w:pPr>
         <w:pStyle w:val="Titre1"/>
       </w:pPr>
+      <w:bookmarkStart w:id="0" w:name="_Toc125032578"/>
+      <w:r>
+        <w:lastRenderedPageBreak/>
+        <w:t>Présentation du Power Panel 45</w:t>
+      </w:r>
+      <w:bookmarkEnd w:id="0"/>
     </w:p>
+    <w:p/>
+    <w:p>
+      <w:pPr>
+        <w:rPr>
+          <w:szCs w:val="24"/>
+        </w:rPr>
+      </w:pPr>
+      <w:r>
+        <w:rPr>
+          <w:szCs w:val="24"/>
+        </w:rPr>
+        <w:t xml:space="preserve">Power Panel PP45 </w:t>
+      </w:r>
+      <w:r>
+        <w:rPr>
+          <w:szCs w:val="24"/>
+        </w:rPr>
+        <w:t xml:space="preserve">est un </w:t>
+      </w:r>
+      <w:r>
+        <w:rPr>
+          <w:szCs w:val="24"/>
+        </w:rPr>
+        <w:t>écran tactile</w:t>
+      </w:r>
+      <w:r>
+        <w:rPr>
+          <w:szCs w:val="24"/>
+        </w:rPr>
+        <w:t>, il possède 10 touches</w:t>
+      </w:r>
+      <w:r>
+        <w:rPr>
+          <w:szCs w:val="24"/>
+        </w:rPr>
+        <w:t xml:space="preserve"> tactiles</w:t>
+      </w:r>
+      <w:r>
+        <w:rPr>
+          <w:szCs w:val="24"/>
+        </w:rPr>
+        <w:t xml:space="preserve">, </w:t>
+      </w:r>
+      <w:r>
+        <w:rPr>
+          <w:szCs w:val="24"/>
+        </w:rPr>
+        <w:t xml:space="preserve">F1 à F8 et deux flèches droite et gauche. Possédant une bonne qualité et il ne pèse pas très lourd </w:t>
+      </w:r>
+      <w:r>
+        <w:rPr>
+          <w:szCs w:val="24"/>
+        </w:rPr>
+        <w:t xml:space="preserve">avec son poids de 0.5 kg </w:t>
+      </w:r>
+      <w:r>
+        <w:rPr>
+          <w:szCs w:val="24"/>
+        </w:rPr>
+        <w:t>donc facile à déplacer</w:t>
+      </w:r>
+      <w:r>
+        <w:rPr>
+          <w:szCs w:val="24"/>
+        </w:rPr>
+        <w:t xml:space="preserve"> ou même à installer dans une machine</w:t>
+      </w:r>
+      <w:r>
+        <w:rPr>
+          <w:szCs w:val="24"/>
+        </w:rPr>
+        <w:t xml:space="preserve">. </w:t>
+      </w:r>
+      <w:r>
+        <w:rPr>
+          <w:szCs w:val="24"/>
+        </w:rPr>
+        <w:t xml:space="preserve">Le Power Panel est souvent utilisé dans le domaine de l’industrie pour sa solidité et sa robustesse, </w:t>
+      </w:r>
+    </w:p>
+    <w:p>
+      <w:pPr>
+        <w:rPr>
+          <w:szCs w:val="24"/>
+        </w:rPr>
+      </w:pPr>
+    </w:p>
+    <w:p>
+      <w:pPr>
+        <w:pStyle w:val="Titre1"/>
+      </w:pPr>
+      <w:bookmarkStart w:id="1" w:name="_Toc125032579"/>
+      <w:r>
+        <w:t>Caractéristiques</w:t>
+      </w:r>
+      <w:bookmarkEnd w:id="1"/>
+    </w:p>
+    <w:p/>
+    <w:p>
+      <w:r>
+        <w:t>Le Power Panel a de nom</w:t>
+      </w:r>
+      <w:r>
+        <w:t>breuses caractéristiques à prendre en considération.</w:t>
+      </w:r>
+    </w:p>
+    <w:tbl>
+      <w:tblPr>
+        <w:tblStyle w:val="Grilledutableau"/>
+        <w:tblW w:w="0" w:type="auto"/>
+        <w:tblLook w:val="04A0" w:firstRow="1" w:lastRow="0" w:firstColumn="1" w:lastColumn="0" w:noHBand="0" w:noVBand="1"/>
+      </w:tblPr>
+      <w:tblGrid>
+        <w:gridCol w:w="4531"/>
+        <w:gridCol w:w="4531"/>
+      </w:tblGrid>
+      <w:tr>
+        <w:trPr>
+          <w:trHeight w:val="327"/>
+        </w:trPr>
+        <w:tc>
+          <w:tcPr>
+            <w:tcW w:w="9062" w:type="dxa"/>
+            <w:gridSpan w:val="2"/>
+          </w:tcPr>
+          <w:p>
+            <w:pPr>
+              <w:jc w:val="center"/>
+            </w:pPr>
+            <w:r>
+              <w:t>Caractéristique principale</w:t>
+            </w:r>
+          </w:p>
+        </w:tc>
+      </w:tr>
+      <w:tr>
+        <w:tc>
+          <w:tcPr>
+            <w:tcW w:w="4531" w:type="dxa"/>
+          </w:tcPr>
+          <w:p>
+            <w:r>
+              <w:t>Voltage</w:t>
+            </w:r>
+          </w:p>
+        </w:tc>
+        <w:tc>
+          <w:tcPr>
+            <w:tcW w:w="4531" w:type="dxa"/>
+          </w:tcPr>
+          <w:p>
+            <w:r>
+              <w:rPr>
+                <w:rFonts w:ascii="Arial" w:hAnsi="Arial" w:cs="Arial"/>
+                <w:color w:val="000000"/>
+                <w:shd w:val="clear" w:color="auto" w:fill="FFFFFF"/>
+              </w:rPr>
+              <w:t>24 VDC ±25%</w:t>
+            </w:r>
+          </w:p>
+        </w:tc>
+      </w:tr>
+      <w:tr>
+        <w:tc>
+          <w:tcPr>
+            <w:tcW w:w="4531" w:type="dxa"/>
+          </w:tcPr>
+          <w:p>
+            <w:r>
+              <w:t>Type d’écran</w:t>
+            </w:r>
+          </w:p>
+        </w:tc>
+        <w:tc>
+          <w:tcPr>
+            <w:tcW w:w="4531" w:type="dxa"/>
+          </w:tcPr>
+          <w:p>
+            <w:pPr>
+              <w:rPr>
+                <w:rFonts w:ascii="Arial" w:hAnsi="Arial" w:cs="Arial"/>
+                <w:color w:val="000000"/>
+                <w:shd w:val="clear" w:color="auto" w:fill="FFFFFF"/>
+              </w:rPr>
+            </w:pPr>
+            <w:r>
+              <w:rPr>
+                <w:rFonts w:ascii="Arial" w:hAnsi="Arial" w:cs="Arial"/>
+                <w:color w:val="000000"/>
+                <w:shd w:val="clear" w:color="auto" w:fill="FFFFFF"/>
+              </w:rPr>
+              <w:t>LCD</w:t>
+            </w:r>
+          </w:p>
+        </w:tc>
+      </w:tr>
+      <w:tr>
+        <w:tc>
+          <w:tcPr>
+            <w:tcW w:w="4531" w:type="dxa"/>
+          </w:tcPr>
+          <w:p>
+            <w:r>
+              <w:t>Pouces</w:t>
+            </w:r>
+          </w:p>
+        </w:tc>
+        <w:tc>
+          <w:tcPr>
+            <w:tcW w:w="4531" w:type="dxa"/>
+          </w:tcPr>
+          <w:p>
+            <w:r>
+              <w:rPr>
+                <w:rFonts w:ascii="Arial" w:hAnsi="Arial" w:cs="Arial"/>
+                <w:color w:val="000000"/>
+                <w:shd w:val="clear" w:color="auto" w:fill="FFFFFF"/>
+              </w:rPr>
+              <w:t>5.7" (144 mm)</w:t>
+            </w:r>
+          </w:p>
+        </w:tc>
+      </w:tr>
+      <w:tr>
+        <w:tc>
+          <w:tcPr>
+            <w:tcW w:w="4531" w:type="dxa"/>
+          </w:tcPr>
+          <w:p>
+            <w:r>
+              <w:t>Résolution</w:t>
+            </w:r>
+          </w:p>
+        </w:tc>
+        <w:tc>
+          <w:tcPr>
+            <w:tcW w:w="4531" w:type="dxa"/>
+          </w:tcPr>
+          <w:p>
+            <w:r>
+              <w:rPr>
+                <w:rFonts w:ascii="Arial" w:hAnsi="Arial" w:cs="Arial"/>
+                <w:color w:val="000000"/>
+                <w:shd w:val="clear" w:color="auto" w:fill="FFFFFF"/>
+              </w:rPr>
+              <w:t>QVGA, 320 x 240 pixels</w:t>
+            </w:r>
+          </w:p>
+        </w:tc>
+      </w:tr>
+      <w:tr>
+        <w:tc>
+          <w:tcPr>
+            <w:tcW w:w="4531" w:type="dxa"/>
+          </w:tcPr>
+          <w:p>
+            <w:r>
+              <w:t xml:space="preserve">Max Transfère </w:t>
+            </w:r>
+          </w:p>
+        </w:tc>
+        <w:tc>
+          <w:tcPr>
+            <w:tcW w:w="4531" w:type="dxa"/>
+          </w:tcPr>
+          <w:p>
+            <w:r>
+              <w:t>100 Mbit/s</w:t>
+            </w:r>
+          </w:p>
+        </w:tc>
+      </w:tr>
+      <w:tr>
+        <w:tc>
+          <w:tcPr>
+            <w:tcW w:w="4531" w:type="dxa"/>
+          </w:tcPr>
+          <w:p>
+            <w:r>
+              <w:t>Dimension (L x l x H)</w:t>
+            </w:r>
+          </w:p>
+        </w:tc>
+        <w:tc>
+          <w:tcPr>
+            <w:tcW w:w="4531" w:type="dxa"/>
+          </w:tcPr>
+          <w:p>
+            <w:r>
+              <w:t>203mm, 145mm et 55mm</w:t>
+            </w:r>
+          </w:p>
+        </w:tc>
+      </w:tr>
+      <w:tr>
+        <w:tc>
+          <w:tcPr>
+            <w:tcW w:w="4531" w:type="dxa"/>
+          </w:tcPr>
+          <w:p>
+            <w:r>
+              <w:t>Température en fonctionnement</w:t>
+            </w:r>
+          </w:p>
+        </w:tc>
+        <w:tc>
+          <w:tcPr>
+            <w:tcW w:w="4531" w:type="dxa"/>
+          </w:tcPr>
+          <w:p>
+            <w:r>
+              <w:t>0 à 50°C</w:t>
+            </w:r>
+          </w:p>
+        </w:tc>
+      </w:tr>
+      <w:tr>
+        <w:tc>
+          <w:tcPr>
+            <w:tcW w:w="4531" w:type="dxa"/>
+          </w:tcPr>
+          <w:p>
+            <w:r>
+              <w:t>Température en</w:t>
+            </w:r>
+            <w:r>
+              <w:t xml:space="preserve"> stockage</w:t>
+            </w:r>
+          </w:p>
+        </w:tc>
+        <w:tc>
+          <w:tcPr>
+            <w:tcW w:w="4531" w:type="dxa"/>
+          </w:tcPr>
+          <w:p>
+            <w:r>
+              <w:t>-20 à 70°C</w:t>
+            </w:r>
+          </w:p>
+        </w:tc>
+      </w:tr>
+      <w:tr>
+        <w:tc>
+          <w:tcPr>
+            <w:tcW w:w="4531" w:type="dxa"/>
+          </w:tcPr>
+          <w:p>
+            <w:r>
+              <w:t xml:space="preserve">Température en </w:t>
+            </w:r>
+            <w:r>
+              <w:t>transport</w:t>
+            </w:r>
+          </w:p>
+        </w:tc>
+        <w:tc>
+          <w:tcPr>
+            <w:tcW w:w="4531" w:type="dxa"/>
+          </w:tcPr>
+          <w:p>
+            <w:r>
+              <w:t xml:space="preserve">-20 </w:t>
+            </w:r>
+            <w:r>
+              <w:t>à</w:t>
+            </w:r>
+            <w:r>
+              <w:t xml:space="preserve"> 70°C</w:t>
+            </w:r>
+          </w:p>
+        </w:tc>
+      </w:tr>
+      <w:tr>
+        <w:tc>
+          <w:tcPr>
+            <w:tcW w:w="4531" w:type="dxa"/>
+          </w:tcPr>
+          <w:p>
+            <w:r>
+              <w:t>DRAM</w:t>
+            </w:r>
+          </w:p>
+        </w:tc>
+        <w:tc>
+          <w:tcPr>
+            <w:tcW w:w="4531" w:type="dxa"/>
+          </w:tcPr>
+          <w:p>
+            <w:r>
+              <w:t>64 MB</w:t>
+            </w:r>
+          </w:p>
+        </w:tc>
+      </w:tr>
+      <w:tr>
+        <w:tc>
+          <w:tcPr>
+            <w:tcW w:w="4531" w:type="dxa"/>
+          </w:tcPr>
+          <w:p>
+            <w:r>
+              <w:t xml:space="preserve">Technologie </w:t>
+            </w:r>
+          </w:p>
+        </w:tc>
+        <w:tc>
+          <w:tcPr>
+            <w:tcW w:w="4531" w:type="dxa"/>
+          </w:tcPr>
+          <w:p>
+            <w:r>
+              <w:t xml:space="preserve">Analogique </w:t>
+            </w:r>
+          </w:p>
+        </w:tc>
+      </w:tr>
+      <w:tr>
+        <w:tc>
+          <w:tcPr>
+            <w:tcW w:w="4531" w:type="dxa"/>
+          </w:tcPr>
+          <w:p>
+            <w:r>
+              <w:t xml:space="preserve">Protection avant </w:t>
+            </w:r>
+            <w:r>
+              <w:rPr>
+                <w:rFonts w:cstheme="minorHAnsi"/>
+                <w:color w:val="000000"/>
+                <w:shd w:val="clear" w:color="auto" w:fill="FFFFFF"/>
+              </w:rPr>
+              <w:t>EN 60529</w:t>
+            </w:r>
+          </w:p>
+        </w:tc>
+        <w:tc>
+          <w:tcPr>
+            <w:tcW w:w="4531" w:type="dxa"/>
+          </w:tcPr>
+          <w:p>
+            <w:r>
+              <w:t>IP65</w:t>
+            </w:r>
+          </w:p>
+        </w:tc>
+      </w:tr>
+      <w:tr>
+        <w:tc>
+          <w:tcPr>
+            <w:tcW w:w="4531" w:type="dxa"/>
+          </w:tcPr>
+          <w:p>
+            <w:r>
+              <w:t xml:space="preserve">Protection </w:t>
+            </w:r>
+            <w:r>
+              <w:t>arrière</w:t>
+            </w:r>
+            <w:r>
+              <w:rPr>
+                <w:rFonts w:ascii="Arial" w:hAnsi="Arial" w:cs="Arial"/>
+                <w:b/>
+                <w:bCs/>
+                <w:color w:val="000000"/>
+                <w:shd w:val="clear" w:color="auto" w:fill="FFFFFF"/>
+              </w:rPr>
+              <w:t xml:space="preserve"> </w:t>
+            </w:r>
+            <w:r>
+              <w:rPr>
+                <w:rFonts w:cstheme="minorHAnsi"/>
+                <w:color w:val="000000"/>
+                <w:shd w:val="clear" w:color="auto" w:fill="FFFFFF"/>
+              </w:rPr>
+              <w:t>EN 60529</w:t>
+            </w:r>
+          </w:p>
+        </w:tc>
+        <w:tc>
+          <w:tcPr>
+            <w:tcW w:w="4531" w:type="dxa"/>
+          </w:tcPr>
+          <w:p>
+            <w:r>
+              <w:t>IP20</w:t>
+            </w:r>
+          </w:p>
+        </w:tc>
+      </w:tr>
+    </w:tbl>
+    <w:p/>
+    <w:p/>
+    <w:p/>
+    <w:p/>
+    <w:p/>
+    <w:p/>
     <w:sectPr>
-      <w:footerReference w:type="default" r:id="rId7"/>
+      <w:footerReference w:type="default" r:id="rId9"/>
       <w:pgSz w:w="11906" w:h="16838"/>
       <w:pgMar w:top="1417" w:right="1417" w:bottom="1417" w:left="1417" w:header="708" w:footer="708" w:gutter="0"/>
       <w:cols w:space="708"/>
@@ -2999,6 +3673,31 @@
     </w:sectPr>
   </w:body>
 </w:document>
+</file>
+
+<file path=word/endnotes.xml><?xml version="1.0" encoding="utf-8"?>
+<w:endnotes xmlns:wpc="http://schemas.microsoft.com/office/word/2010/wordprocessingCanvas" xmlns:cx="http://schemas.microsoft.com/office/drawing/2014/chartex" xmlns:cx1="http://schemas.microsoft.com/office/drawing/2015/9/8/chartex" xmlns:cx2="http://schemas.microsoft.com/office/drawing/2015/10/21/chartex" xmlns:cx3="http://schemas.microsoft.com/office/drawing/2016/5/9/chartex" xmlns:cx4="http://schemas.microsoft.com/office/drawing/2016/5/10/chartex" xmlns:cx5="http://schemas.microsoft.com/office/drawing/2016/5/11/chartex" xmlns:cx6="http://schemas.microsoft.com/office/drawing/2016/5/12/chartex" xmlns:cx7="http://schemas.microsoft.com/office/drawing/2016/5/13/chartex" xmlns:cx8="http://schemas.microsoft.com/office/drawing/2016/5/14/chartex" xmlns:mc="http://schemas.openxmlformats.org/markup-compatibility/2006" xmlns:aink="http://schemas.microsoft.com/office/drawing/2016/ink" xmlns:am3d="http://schemas.microsoft.com/office/drawing/2017/model3d" xmlns:o="urn:schemas-microsoft-com:office:office" xmlns:oel="http://schemas.microsoft.com/office/2019/extlst" xmlns:r="http://schemas.openxmlformats.org/officeDocument/2006/relationships" xmlns:m="http://schemas.openxmlformats.org/officeDocument/2006/math" xmlns:v="urn:schemas-microsoft-com:vml" xmlns:wp14="http://schemas.microsoft.com/office/word/2010/wordprocessingDrawing" xmlns:wp="http://schemas.openxmlformats.org/drawingml/2006/wordprocessingDrawing" xmlns:w10="urn:schemas-microsoft-com:office:word" xmlns:w="http://schemas.openxmlformats.org/wordprocessingml/2006/main" xmlns:w14="http://schemas.microsoft.com/office/word/2010/wordml" xmlns:w15="http://schemas.microsoft.com/office/word/2012/wordml" xmlns:w16cex="http://schemas.microsoft.com/office/word/2018/wordml/cex" xmlns:w16cid="http://schemas.microsoft.com/office/word/2016/wordml/cid" xmlns:w16="http://schemas.microsoft.com/office/word/2018/wordml" xmlns:w16sdtdh="http://schemas.microsoft.com/office/word/2020/wordml/sdtdatahash" xmlns:w16se="http://schemas.microsoft.com/office/word/2015/wordml/symex" xmlns:wpg="http://schemas.microsoft.com/office/word/2010/wordprocessingGroup" xmlns:wpi="http://schemas.microsoft.com/office/word/2010/wordprocessingInk" xmlns:wne="http://schemas.microsoft.com/office/word/2006/wordml" xmlns:wps="http://schemas.microsoft.com/office/word/2010/wordprocessingShape" mc:Ignorable="w14 w15 w16se w16cid w16 w16cex w16sdtdh wp14">
+  <w:endnote w:type="separator" w:id="-1">
+    <w:p>
+      <w:pPr>
+        <w:spacing w:after="0" w:line="240" w:lineRule="auto"/>
+      </w:pPr>
+      <w:r>
+        <w:separator/>
+      </w:r>
+    </w:p>
+  </w:endnote>
+  <w:endnote w:type="continuationSeparator" w:id="0">
+    <w:p>
+      <w:pPr>
+        <w:spacing w:after="0" w:line="240" w:lineRule="auto"/>
+      </w:pPr>
+      <w:r>
+        <w:continuationSeparator/>
+      </w:r>
+    </w:p>
+  </w:endnote>
+</w:endnotes>
 </file>
 
 <file path=word/footer1.xml><?xml version="1.0" encoding="utf-8"?>
@@ -3990,6 +4689,31 @@
 </w:ftr>
 </file>
 
+<file path=word/footnotes.xml><?xml version="1.0" encoding="utf-8"?>
+<w:footnotes xmlns:wpc="http://schemas.microsoft.com/office/word/2010/wordprocessingCanvas" xmlns:cx="http://schemas.microsoft.com/office/drawing/2014/chartex" xmlns:cx1="http://schemas.microsoft.com/office/drawing/2015/9/8/chartex" xmlns:cx2="http://schemas.microsoft.com/office/drawing/2015/10/21/chartex" xmlns:cx3="http://schemas.microsoft.com/office/drawing/2016/5/9/chartex" xmlns:cx4="http://schemas.microsoft.com/office/drawing/2016/5/10/chartex" xmlns:cx5="http://schemas.microsoft.com/office/drawing/2016/5/11/chartex" xmlns:cx6="http://schemas.microsoft.com/office/drawing/2016/5/12/chartex" xmlns:cx7="http://schemas.microsoft.com/office/drawing/2016/5/13/chartex" xmlns:cx8="http://schemas.microsoft.com/office/drawing/2016/5/14/chartex" xmlns:mc="http://schemas.openxmlformats.org/markup-compatibility/2006" xmlns:aink="http://schemas.microsoft.com/office/drawing/2016/ink" xmlns:am3d="http://schemas.microsoft.com/office/drawing/2017/model3d" xmlns:o="urn:schemas-microsoft-com:office:office" xmlns:oel="http://schemas.microsoft.com/office/2019/extlst" xmlns:r="http://schemas.openxmlformats.org/officeDocument/2006/relationships" xmlns:m="http://schemas.openxmlformats.org/officeDocument/2006/math" xmlns:v="urn:schemas-microsoft-com:vml" xmlns:wp14="http://schemas.microsoft.com/office/word/2010/wordprocessingDrawing" xmlns:wp="http://schemas.openxmlformats.org/drawingml/2006/wordprocessingDrawing" xmlns:w10="urn:schemas-microsoft-com:office:word" xmlns:w="http://schemas.openxmlformats.org/wordprocessingml/2006/main" xmlns:w14="http://schemas.microsoft.com/office/word/2010/wordml" xmlns:w15="http://schemas.microsoft.com/office/word/2012/wordml" xmlns:w16cex="http://schemas.microsoft.com/office/word/2018/wordml/cex" xmlns:w16cid="http://schemas.microsoft.com/office/word/2016/wordml/cid" xmlns:w16="http://schemas.microsoft.com/office/word/2018/wordml" xmlns:w16sdtdh="http://schemas.microsoft.com/office/word/2020/wordml/sdtdatahash" xmlns:w16se="http://schemas.microsoft.com/office/word/2015/wordml/symex" xmlns:wpg="http://schemas.microsoft.com/office/word/2010/wordprocessingGroup" xmlns:wpi="http://schemas.microsoft.com/office/word/2010/wordprocessingInk" xmlns:wne="http://schemas.microsoft.com/office/word/2006/wordml" xmlns:wps="http://schemas.microsoft.com/office/word/2010/wordprocessingShape" mc:Ignorable="w14 w15 w16se w16cid w16 w16cex w16sdtdh wp14">
+  <w:footnote w:type="separator" w:id="-1">
+    <w:p>
+      <w:pPr>
+        <w:spacing w:after="0" w:line="240" w:lineRule="auto"/>
+      </w:pPr>
+      <w:r>
+        <w:separator/>
+      </w:r>
+    </w:p>
+  </w:footnote>
+  <w:footnote w:type="continuationSeparator" w:id="0">
+    <w:p>
+      <w:pPr>
+        <w:spacing w:after="0" w:line="240" w:lineRule="auto"/>
+      </w:pPr>
+      <w:r>
+        <w:continuationSeparator/>
+      </w:r>
+    </w:p>
+  </w:footnote>
+</w:footnotes>
+</file>
+
 <file path=word/numbering.xml><?xml version="1.0" encoding="utf-8"?>
 <w:numbering xmlns:wpc="http://schemas.microsoft.com/office/word/2010/wordprocessingCanvas" xmlns:cx="http://schemas.microsoft.com/office/drawing/2014/chartex" xmlns:cx1="http://schemas.microsoft.com/office/drawing/2015/9/8/chartex" xmlns:cx2="http://schemas.microsoft.com/office/drawing/2015/10/21/chartex" xmlns:cx3="http://schemas.microsoft.com/office/drawing/2016/5/9/chartex" xmlns:cx4="http://schemas.microsoft.com/office/drawing/2016/5/10/chartex" xmlns:cx5="http://schemas.microsoft.com/office/drawing/2016/5/11/chartex" xmlns:cx6="http://schemas.microsoft.com/office/drawing/2016/5/12/chartex" xmlns:cx7="http://schemas.microsoft.com/office/drawing/2016/5/13/chartex" xmlns:cx8="http://schemas.microsoft.com/office/drawing/2016/5/14/chartex" xmlns:mc="http://schemas.openxmlformats.org/markup-compatibility/2006" xmlns:aink="http://schemas.microsoft.com/office/drawing/2016/ink" xmlns:am3d="http://schemas.microsoft.com/office/drawing/2017/model3d" xmlns:o="urn:schemas-microsoft-com:office:office" xmlns:oel="http://schemas.microsoft.com/office/2019/extlst" xmlns:r="http://schemas.openxmlformats.org/officeDocument/2006/relationships" xmlns:m="http://schemas.openxmlformats.org/officeDocument/2006/math" xmlns:v="urn:schemas-microsoft-com:vml" xmlns:wp14="http://schemas.microsoft.com/office/word/2010/wordprocessingDrawing" xmlns:wp="http://schemas.openxmlformats.org/drawingml/2006/wordprocessingDrawing" xmlns:w10="urn:schemas-microsoft-com:office:word" xmlns:w="http://schemas.openxmlformats.org/wordprocessingml/2006/main" xmlns:w14="http://schemas.microsoft.com/office/word/2010/wordml" xmlns:w15="http://schemas.microsoft.com/office/word/2012/wordml" xmlns:w16cex="http://schemas.microsoft.com/office/word/2018/wordml/cex" xmlns:w16cid="http://schemas.microsoft.com/office/word/2016/wordml/cid" xmlns:w16="http://schemas.microsoft.com/office/word/2018/wordml" xmlns:w16sdtdh="http://schemas.microsoft.com/office/word/2020/wordml/sdtdatahash" xmlns:w16se="http://schemas.microsoft.com/office/word/2015/wordml/symex" xmlns:wpg="http://schemas.microsoft.com/office/word/2010/wordprocessingGroup" xmlns:wpi="http://schemas.microsoft.com/office/word/2010/wordprocessingInk" xmlns:wne="http://schemas.microsoft.com/office/word/2006/wordml" xmlns:wps="http://schemas.microsoft.com/office/word/2010/wordprocessingShape" mc:Ignorable="w14 w15 w16se w16cid w16 w16cex w16sdtdh wp14">
   <w:abstractNum w:abstractNumId="0" w15:restartNumberingAfterBreak="0">
@@ -4169,6 +4893,118 @@
     </w:lvl>
   </w:abstractNum>
   <w:abstractNum w:abstractNumId="2" w15:restartNumberingAfterBreak="0">
+    <w:nsid w:val="209A5FFA"/>
+    <w:multiLevelType w:val="hybridMultilevel"/>
+    <w:tmpl w:val="95321C68"/>
+    <w:lvl w:ilvl="0" w:tplc="0E2AB364">
+      <w:numFmt w:val="bullet"/>
+      <w:lvlText w:val="-"/>
+      <w:lvlJc w:val="left"/>
+      <w:pPr>
+        <w:ind w:left="720" w:hanging="360"/>
+      </w:pPr>
+      <w:rPr>
+        <w:rFonts w:ascii="Calibri" w:eastAsiaTheme="minorHAnsi" w:hAnsi="Calibri" w:cs="Calibri" w:hint="default"/>
+      </w:rPr>
+    </w:lvl>
+    <w:lvl w:ilvl="1" w:tplc="040C0003" w:tentative="1">
+      <w:start w:val="1"/>
+      <w:numFmt w:val="bullet"/>
+      <w:lvlText w:val="o"/>
+      <w:lvlJc w:val="left"/>
+      <w:pPr>
+        <w:ind w:left="1440" w:hanging="360"/>
+      </w:pPr>
+      <w:rPr>
+        <w:rFonts w:ascii="Courier New" w:hAnsi="Courier New" w:cs="Courier New" w:hint="default"/>
+      </w:rPr>
+    </w:lvl>
+    <w:lvl w:ilvl="2" w:tplc="040C0005" w:tentative="1">
+      <w:start w:val="1"/>
+      <w:numFmt w:val="bullet"/>
+      <w:lvlText w:val=""/>
+      <w:lvlJc w:val="left"/>
+      <w:pPr>
+        <w:ind w:left="2160" w:hanging="360"/>
+      </w:pPr>
+      <w:rPr>
+        <w:rFonts w:ascii="Wingdings" w:hAnsi="Wingdings" w:hint="default"/>
+      </w:rPr>
+    </w:lvl>
+    <w:lvl w:ilvl="3" w:tplc="040C0001" w:tentative="1">
+      <w:start w:val="1"/>
+      <w:numFmt w:val="bullet"/>
+      <w:lvlText w:val=""/>
+      <w:lvlJc w:val="left"/>
+      <w:pPr>
+        <w:ind w:left="2880" w:hanging="360"/>
+      </w:pPr>
+      <w:rPr>
+        <w:rFonts w:ascii="Symbol" w:hAnsi="Symbol" w:hint="default"/>
+      </w:rPr>
+    </w:lvl>
+    <w:lvl w:ilvl="4" w:tplc="040C0003" w:tentative="1">
+      <w:start w:val="1"/>
+      <w:numFmt w:val="bullet"/>
+      <w:lvlText w:val="o"/>
+      <w:lvlJc w:val="left"/>
+      <w:pPr>
+        <w:ind w:left="3600" w:hanging="360"/>
+      </w:pPr>
+      <w:rPr>
+        <w:rFonts w:ascii="Courier New" w:hAnsi="Courier New" w:cs="Courier New" w:hint="default"/>
+      </w:rPr>
+    </w:lvl>
+    <w:lvl w:ilvl="5" w:tplc="040C0005" w:tentative="1">
+      <w:start w:val="1"/>
+      <w:numFmt w:val="bullet"/>
+      <w:lvlText w:val=""/>
+      <w:lvlJc w:val="left"/>
+      <w:pPr>
+        <w:ind w:left="4320" w:hanging="360"/>
+      </w:pPr>
+      <w:rPr>
+        <w:rFonts w:ascii="Wingdings" w:hAnsi="Wingdings" w:hint="default"/>
+      </w:rPr>
+    </w:lvl>
+    <w:lvl w:ilvl="6" w:tplc="040C0001" w:tentative="1">
+      <w:start w:val="1"/>
+      <w:numFmt w:val="bullet"/>
+      <w:lvlText w:val=""/>
+      <w:lvlJc w:val="left"/>
+      <w:pPr>
+        <w:ind w:left="5040" w:hanging="360"/>
+      </w:pPr>
+      <w:rPr>
+        <w:rFonts w:ascii="Symbol" w:hAnsi="Symbol" w:hint="default"/>
+      </w:rPr>
+    </w:lvl>
+    <w:lvl w:ilvl="7" w:tplc="040C0003" w:tentative="1">
+      <w:start w:val="1"/>
+      <w:numFmt w:val="bullet"/>
+      <w:lvlText w:val="o"/>
+      <w:lvlJc w:val="left"/>
+      <w:pPr>
+        <w:ind w:left="5760" w:hanging="360"/>
+      </w:pPr>
+      <w:rPr>
+        <w:rFonts w:ascii="Courier New" w:hAnsi="Courier New" w:cs="Courier New" w:hint="default"/>
+      </w:rPr>
+    </w:lvl>
+    <w:lvl w:ilvl="8" w:tplc="040C0005" w:tentative="1">
+      <w:start w:val="1"/>
+      <w:numFmt w:val="bullet"/>
+      <w:lvlText w:val=""/>
+      <w:lvlJc w:val="left"/>
+      <w:pPr>
+        <w:ind w:left="6480" w:hanging="360"/>
+      </w:pPr>
+      <w:rPr>
+        <w:rFonts w:ascii="Wingdings" w:hAnsi="Wingdings" w:hint="default"/>
+      </w:rPr>
+    </w:lvl>
+  </w:abstractNum>
+  <w:abstractNum w:abstractNumId="3" w15:restartNumberingAfterBreak="0">
     <w:nsid w:val="34EE3B3B"/>
     <w:multiLevelType w:val="hybridMultilevel"/>
     <w:tmpl w:val="2C6821BA"/>
@@ -4254,7 +5090,7 @@
       </w:pPr>
     </w:lvl>
   </w:abstractNum>
-  <w:abstractNum w:abstractNumId="3" w15:restartNumberingAfterBreak="0">
+  <w:abstractNum w:abstractNumId="4" w15:restartNumberingAfterBreak="0">
     <w:nsid w:val="6080690C"/>
     <w:multiLevelType w:val="hybridMultilevel"/>
     <w:tmpl w:val="BF92FE36"/>
@@ -4341,7 +5177,7 @@
       </w:pPr>
     </w:lvl>
   </w:abstractNum>
-  <w:abstractNum w:abstractNumId="4" w15:restartNumberingAfterBreak="0">
+  <w:abstractNum w:abstractNumId="5" w15:restartNumberingAfterBreak="0">
     <w:nsid w:val="6A0D3F28"/>
     <w:multiLevelType w:val="hybridMultilevel"/>
     <w:tmpl w:val="310018DC"/>
@@ -4427,7 +5263,120 @@
       </w:pPr>
     </w:lvl>
   </w:abstractNum>
-  <w:abstractNum w:abstractNumId="5" w15:restartNumberingAfterBreak="0">
+  <w:abstractNum w:abstractNumId="6" w15:restartNumberingAfterBreak="0">
+    <w:nsid w:val="70F83B88"/>
+    <w:multiLevelType w:val="hybridMultilevel"/>
+    <w:tmpl w:val="02360BEE"/>
+    <w:lvl w:ilvl="0" w:tplc="040C0001">
+      <w:start w:val="1"/>
+      <w:numFmt w:val="bullet"/>
+      <w:lvlText w:val=""/>
+      <w:lvlJc w:val="left"/>
+      <w:pPr>
+        <w:ind w:left="720" w:hanging="360"/>
+      </w:pPr>
+      <w:rPr>
+        <w:rFonts w:ascii="Symbol" w:hAnsi="Symbol" w:hint="default"/>
+      </w:rPr>
+    </w:lvl>
+    <w:lvl w:ilvl="1" w:tplc="040C0003" w:tentative="1">
+      <w:start w:val="1"/>
+      <w:numFmt w:val="bullet"/>
+      <w:lvlText w:val="o"/>
+      <w:lvlJc w:val="left"/>
+      <w:pPr>
+        <w:ind w:left="1440" w:hanging="360"/>
+      </w:pPr>
+      <w:rPr>
+        <w:rFonts w:ascii="Courier New" w:hAnsi="Courier New" w:cs="Courier New" w:hint="default"/>
+      </w:rPr>
+    </w:lvl>
+    <w:lvl w:ilvl="2" w:tplc="040C0005" w:tentative="1">
+      <w:start w:val="1"/>
+      <w:numFmt w:val="bullet"/>
+      <w:lvlText w:val=""/>
+      <w:lvlJc w:val="left"/>
+      <w:pPr>
+        <w:ind w:left="2160" w:hanging="360"/>
+      </w:pPr>
+      <w:rPr>
+        <w:rFonts w:ascii="Wingdings" w:hAnsi="Wingdings" w:hint="default"/>
+      </w:rPr>
+    </w:lvl>
+    <w:lvl w:ilvl="3" w:tplc="040C0001" w:tentative="1">
+      <w:start w:val="1"/>
+      <w:numFmt w:val="bullet"/>
+      <w:lvlText w:val=""/>
+      <w:lvlJc w:val="left"/>
+      <w:pPr>
+        <w:ind w:left="2880" w:hanging="360"/>
+      </w:pPr>
+      <w:rPr>
+        <w:rFonts w:ascii="Symbol" w:hAnsi="Symbol" w:hint="default"/>
+      </w:rPr>
+    </w:lvl>
+    <w:lvl w:ilvl="4" w:tplc="040C0003" w:tentative="1">
+      <w:start w:val="1"/>
+      <w:numFmt w:val="bullet"/>
+      <w:lvlText w:val="o"/>
+      <w:lvlJc w:val="left"/>
+      <w:pPr>
+        <w:ind w:left="3600" w:hanging="360"/>
+      </w:pPr>
+      <w:rPr>
+        <w:rFonts w:ascii="Courier New" w:hAnsi="Courier New" w:cs="Courier New" w:hint="default"/>
+      </w:rPr>
+    </w:lvl>
+    <w:lvl w:ilvl="5" w:tplc="040C0005" w:tentative="1">
+      <w:start w:val="1"/>
+      <w:numFmt w:val="bullet"/>
+      <w:lvlText w:val=""/>
+      <w:lvlJc w:val="left"/>
+      <w:pPr>
+        <w:ind w:left="4320" w:hanging="360"/>
+      </w:pPr>
+      <w:rPr>
+        <w:rFonts w:ascii="Wingdings" w:hAnsi="Wingdings" w:hint="default"/>
+      </w:rPr>
+    </w:lvl>
+    <w:lvl w:ilvl="6" w:tplc="040C0001" w:tentative="1">
+      <w:start w:val="1"/>
+      <w:numFmt w:val="bullet"/>
+      <w:lvlText w:val=""/>
+      <w:lvlJc w:val="left"/>
+      <w:pPr>
+        <w:ind w:left="5040" w:hanging="360"/>
+      </w:pPr>
+      <w:rPr>
+        <w:rFonts w:ascii="Symbol" w:hAnsi="Symbol" w:hint="default"/>
+      </w:rPr>
+    </w:lvl>
+    <w:lvl w:ilvl="7" w:tplc="040C0003" w:tentative="1">
+      <w:start w:val="1"/>
+      <w:numFmt w:val="bullet"/>
+      <w:lvlText w:val="o"/>
+      <w:lvlJc w:val="left"/>
+      <w:pPr>
+        <w:ind w:left="5760" w:hanging="360"/>
+      </w:pPr>
+      <w:rPr>
+        <w:rFonts w:ascii="Courier New" w:hAnsi="Courier New" w:cs="Courier New" w:hint="default"/>
+      </w:rPr>
+    </w:lvl>
+    <w:lvl w:ilvl="8" w:tplc="040C0005" w:tentative="1">
+      <w:start w:val="1"/>
+      <w:numFmt w:val="bullet"/>
+      <w:lvlText w:val=""/>
+      <w:lvlJc w:val="left"/>
+      <w:pPr>
+        <w:ind w:left="6480" w:hanging="360"/>
+      </w:pPr>
+      <w:rPr>
+        <w:rFonts w:ascii="Wingdings" w:hAnsi="Wingdings" w:hint="default"/>
+      </w:rPr>
+    </w:lvl>
+  </w:abstractNum>
+  <w:abstractNum w:abstractNumId="7" w15:restartNumberingAfterBreak="0">
     <w:nsid w:val="7E8C0A50"/>
     <w:multiLevelType w:val="hybridMultilevel"/>
     <w:tmpl w:val="76D68594"/>
@@ -4520,19 +5469,25 @@
     <w:abstractNumId w:val="1"/>
   </w:num>
   <w:num w:numId="2" w16cid:durableId="697582775">
-    <w:abstractNumId w:val="4"/>
+    <w:abstractNumId w:val="5"/>
   </w:num>
   <w:num w:numId="3" w16cid:durableId="520705580">
     <w:abstractNumId w:val="0"/>
   </w:num>
   <w:num w:numId="4" w16cid:durableId="904724847">
-    <w:abstractNumId w:val="2"/>
+    <w:abstractNumId w:val="3"/>
   </w:num>
   <w:num w:numId="5" w16cid:durableId="1871604762">
-    <w:abstractNumId w:val="3"/>
+    <w:abstractNumId w:val="4"/>
   </w:num>
   <w:num w:numId="6" w16cid:durableId="1562522020">
-    <w:abstractNumId w:val="5"/>
+    <w:abstractNumId w:val="7"/>
+  </w:num>
+  <w:num w:numId="7" w16cid:durableId="1883596032">
+    <w:abstractNumId w:val="6"/>
+  </w:num>
+  <w:num w:numId="8" w16cid:durableId="75589248">
+    <w:abstractNumId w:val="2"/>
   </w:num>
 </w:numbering>
 </file>
@@ -5139,6 +6094,25 @@
       <w:u w:val="single"/>
     </w:rPr>
   </w:style>
+  <w:style w:type="table" w:styleId="Grilledutableau">
+    <w:name w:val="Table Grid"/>
+    <w:basedOn w:val="TableauNormal"/>
+    <w:uiPriority w:val="39"/>
+    <w:rsid w:val="00033C0D"/>
+    <w:pPr>
+      <w:spacing w:after="0" w:line="240" w:lineRule="auto"/>
+    </w:pPr>
+    <w:tblPr>
+      <w:tblBorders>
+        <w:top w:val="single" w:sz="4" w:space="0" w:color="auto"/>
+        <w:left w:val="single" w:sz="4" w:space="0" w:color="auto"/>
+        <w:bottom w:val="single" w:sz="4" w:space="0" w:color="auto"/>
+        <w:right w:val="single" w:sz="4" w:space="0" w:color="auto"/>
+        <w:insideH w:val="single" w:sz="4" w:space="0" w:color="auto"/>
+        <w:insideV w:val="single" w:sz="4" w:space="0" w:color="auto"/>
+      </w:tblBorders>
+    </w:tblPr>
+  </w:style>
 </w:styles>
 </file>
 

</xml_diff>